<commit_message>
Update on last two days
</commit_message>
<xml_diff>
--- a/Podział zadań.docx
+++ b/Podział zadań.docx
@@ -194,6 +194,45 @@
           <w:shd w:val="clear" w:color="auto" w:fill="FFFFFF"/>
         </w:rPr>
       </w:pPr>
+      <w:r>
+        <w:rPr>
+          <w:rFonts w:ascii="Arial" w:hAnsi="Arial" w:cs="Arial"/>
+          <w:b/>
+          <w:bCs/>
+          <w:color w:val="333333"/>
+          <w:sz w:val="23"/>
+          <w:szCs w:val="23"/>
+          <w:shd w:val="clear" w:color="auto" w:fill="FFFFFF"/>
+        </w:rPr>
+        <w:t xml:space="preserve">Sort </w:t>
+      </w:r>
+      <w:proofErr w:type="spellStart"/>
+      <w:r>
+        <w:rPr>
+          <w:rFonts w:ascii="Arial" w:hAnsi="Arial" w:cs="Arial"/>
+          <w:b/>
+          <w:bCs/>
+          <w:color w:val="333333"/>
+          <w:sz w:val="23"/>
+          <w:szCs w:val="23"/>
+          <w:shd w:val="clear" w:color="auto" w:fill="FFFFFF"/>
+        </w:rPr>
+        <w:t>questions</w:t>
+      </w:r>
+      <w:proofErr w:type="spellEnd"/>
+    </w:p>
+    <w:p>
+      <w:pPr>
+        <w:rPr>
+          <w:rFonts w:ascii="Arial" w:hAnsi="Arial" w:cs="Arial"/>
+          <w:b/>
+          <w:bCs/>
+          <w:color w:val="333333"/>
+          <w:sz w:val="23"/>
+          <w:szCs w:val="23"/>
+          <w:shd w:val="clear" w:color="auto" w:fill="FFFFFF"/>
+        </w:rPr>
+      </w:pPr>
     </w:p>
     <w:p>
       <w:pPr>
@@ -311,6 +350,18 @@
         <w:t>question</w:t>
       </w:r>
       <w:proofErr w:type="spellEnd"/>
+      <w:r>
+        <w:rPr>
+          <w:rFonts w:ascii="Arial" w:hAnsi="Arial" w:cs="Arial"/>
+          <w:b/>
+          <w:bCs/>
+          <w:color w:val="333333"/>
+          <w:sz w:val="23"/>
+          <w:szCs w:val="23"/>
+          <w:shd w:val="clear" w:color="auto" w:fill="FFFFFF"/>
+        </w:rPr>
+        <w:t xml:space="preserve"> - Janek</w:t>
+      </w:r>
     </w:p>
     <w:p>
       <w:pPr>
@@ -390,6 +441,18 @@
         <w:t>answer</w:t>
       </w:r>
       <w:proofErr w:type="spellEnd"/>
+      <w:r>
+        <w:rPr>
+          <w:rFonts w:ascii="Arial" w:hAnsi="Arial" w:cs="Arial"/>
+          <w:b/>
+          <w:bCs/>
+          <w:color w:val="333333"/>
+          <w:sz w:val="23"/>
+          <w:szCs w:val="23"/>
+          <w:shd w:val="clear" w:color="auto" w:fill="FFFFFF"/>
+        </w:rPr>
+        <w:t xml:space="preserve"> – Janek </w:t>
+      </w:r>
     </w:p>
     <w:p>
       <w:pPr>
@@ -429,6 +492,69 @@
         <w:t>comments</w:t>
       </w:r>
       <w:proofErr w:type="spellEnd"/>
+      <w:r>
+        <w:rPr>
+          <w:rFonts w:ascii="Arial" w:hAnsi="Arial" w:cs="Arial"/>
+          <w:b/>
+          <w:bCs/>
+          <w:color w:val="333333"/>
+          <w:sz w:val="23"/>
+          <w:szCs w:val="23"/>
+          <w:shd w:val="clear" w:color="auto" w:fill="FFFFFF"/>
+        </w:rPr>
+        <w:t xml:space="preserve"> – Patryk</w:t>
+      </w:r>
+    </w:p>
+    <w:p>
+      <w:pPr>
+        <w:rPr>
+          <w:rFonts w:ascii="Arial" w:hAnsi="Arial" w:cs="Arial"/>
+          <w:b/>
+          <w:bCs/>
+          <w:color w:val="333333"/>
+          <w:sz w:val="23"/>
+          <w:szCs w:val="23"/>
+          <w:shd w:val="clear" w:color="auto" w:fill="FFFFFF"/>
+        </w:rPr>
+      </w:pPr>
+      <w:r>
+        <w:rPr>
+          <w:rFonts w:ascii="Arial" w:hAnsi="Arial" w:cs="Arial"/>
+          <w:b/>
+          <w:bCs/>
+          <w:color w:val="333333"/>
+          <w:sz w:val="23"/>
+          <w:szCs w:val="23"/>
+          <w:shd w:val="clear" w:color="auto" w:fill="FFFFFF"/>
+        </w:rPr>
+        <w:t xml:space="preserve">Edit </w:t>
+      </w:r>
+      <w:proofErr w:type="spellStart"/>
+      <w:r>
+        <w:rPr>
+          <w:rFonts w:ascii="Arial" w:hAnsi="Arial" w:cs="Arial"/>
+          <w:b/>
+          <w:bCs/>
+          <w:color w:val="333333"/>
+          <w:sz w:val="23"/>
+          <w:szCs w:val="23"/>
+          <w:shd w:val="clear" w:color="auto" w:fill="FFFFFF"/>
+        </w:rPr>
+        <w:t>answer</w:t>
+      </w:r>
+      <w:proofErr w:type="spellEnd"/>
+      <w:r>
+        <w:rPr>
+          <w:rFonts w:ascii="Arial" w:hAnsi="Arial" w:cs="Arial"/>
+          <w:b/>
+          <w:bCs/>
+          <w:color w:val="333333"/>
+          <w:sz w:val="23"/>
+          <w:szCs w:val="23"/>
+          <w:shd w:val="clear" w:color="auto" w:fill="FFFFFF"/>
+        </w:rPr>
+        <w:t xml:space="preserve"> - Patryk</w:t>
+      </w:r>
     </w:p>
     <w:p>
       <w:pPr>
@@ -482,71 +608,186 @@
         <w:t>comments</w:t>
       </w:r>
       <w:proofErr w:type="spellEnd"/>
-    </w:p>
-    <w:p>
-      <w:pPr>
-        <w:rPr>
-          <w:rFonts w:ascii="Arial" w:hAnsi="Arial" w:cs="Arial"/>
-          <w:b/>
-          <w:bCs/>
-          <w:color w:val="333333"/>
-          <w:sz w:val="23"/>
-          <w:szCs w:val="23"/>
-          <w:shd w:val="clear" w:color="auto" w:fill="FFFFFF"/>
-        </w:rPr>
-      </w:pPr>
-    </w:p>
-    <w:p>
-      <w:pPr>
-        <w:rPr>
-          <w:rFonts w:ascii="Arial" w:hAnsi="Arial" w:cs="Arial"/>
-          <w:b/>
-          <w:bCs/>
-          <w:color w:val="333333"/>
-          <w:sz w:val="23"/>
-          <w:szCs w:val="23"/>
-          <w:shd w:val="clear" w:color="auto" w:fill="FFFFFF"/>
-        </w:rPr>
-      </w:pPr>
-      <w:r>
-        <w:rPr>
-          <w:rFonts w:ascii="Arial" w:hAnsi="Arial" w:cs="Arial"/>
-          <w:b/>
-          <w:bCs/>
-          <w:color w:val="333333"/>
-          <w:sz w:val="23"/>
-          <w:szCs w:val="23"/>
-          <w:shd w:val="clear" w:color="auto" w:fill="FFFFFF"/>
-        </w:rPr>
-        <w:t xml:space="preserve">Edit </w:t>
-      </w:r>
-      <w:proofErr w:type="spellStart"/>
-      <w:r>
-        <w:rPr>
-          <w:rFonts w:ascii="Arial" w:hAnsi="Arial" w:cs="Arial"/>
-          <w:b/>
-          <w:bCs/>
-          <w:color w:val="333333"/>
-          <w:sz w:val="23"/>
-          <w:szCs w:val="23"/>
-          <w:shd w:val="clear" w:color="auto" w:fill="FFFFFF"/>
-        </w:rPr>
-        <w:t>answer</w:t>
-      </w:r>
-      <w:proofErr w:type="spellEnd"/>
-    </w:p>
-    <w:p>
-      <w:pPr>
-        <w:rPr>
-          <w:rFonts w:ascii="Arial" w:hAnsi="Arial" w:cs="Arial"/>
-          <w:b/>
-          <w:bCs/>
-          <w:color w:val="333333"/>
-          <w:sz w:val="23"/>
-          <w:szCs w:val="23"/>
-          <w:shd w:val="clear" w:color="auto" w:fill="FFFFFF"/>
-        </w:rPr>
-      </w:pPr>
+      <w:r>
+        <w:rPr>
+          <w:rFonts w:ascii="Arial" w:hAnsi="Arial" w:cs="Arial"/>
+          <w:b/>
+          <w:bCs/>
+          <w:color w:val="333333"/>
+          <w:sz w:val="23"/>
+          <w:szCs w:val="23"/>
+          <w:shd w:val="clear" w:color="auto" w:fill="FFFFFF"/>
+        </w:rPr>
+        <w:t xml:space="preserve"> (wyskakujące okno </w:t>
+      </w:r>
+      <w:proofErr w:type="spellStart"/>
+      <w:r>
+        <w:rPr>
+          <w:rFonts w:ascii="Arial" w:hAnsi="Arial" w:cs="Arial"/>
+          <w:b/>
+          <w:bCs/>
+          <w:color w:val="333333"/>
+          <w:sz w:val="23"/>
+          <w:szCs w:val="23"/>
+          <w:shd w:val="clear" w:color="auto" w:fill="FFFFFF"/>
+        </w:rPr>
+        <w:t>Yes</w:t>
+      </w:r>
+      <w:proofErr w:type="spellEnd"/>
+      <w:r>
+        <w:rPr>
+          <w:rFonts w:ascii="Arial" w:hAnsi="Arial" w:cs="Arial"/>
+          <w:b/>
+          <w:bCs/>
+          <w:color w:val="333333"/>
+          <w:sz w:val="23"/>
+          <w:szCs w:val="23"/>
+          <w:shd w:val="clear" w:color="auto" w:fill="FFFFFF"/>
+        </w:rPr>
+        <w:t>/No) - Michał</w:t>
+      </w:r>
+    </w:p>
+    <w:p>
+      <w:pPr>
+        <w:rPr>
+          <w:rFonts w:ascii="Arial" w:hAnsi="Arial" w:cs="Arial"/>
+          <w:b/>
+          <w:bCs/>
+          <w:color w:val="333333"/>
+          <w:sz w:val="23"/>
+          <w:szCs w:val="23"/>
+          <w:shd w:val="clear" w:color="auto" w:fill="FFFFFF"/>
+        </w:rPr>
+      </w:pPr>
+      <w:r>
+        <w:rPr>
+          <w:rFonts w:ascii="Arial" w:hAnsi="Arial" w:cs="Arial"/>
+          <w:b/>
+          <w:bCs/>
+          <w:color w:val="333333"/>
+          <w:sz w:val="23"/>
+          <w:szCs w:val="23"/>
+          <w:shd w:val="clear" w:color="auto" w:fill="FFFFFF"/>
+        </w:rPr>
+        <w:t xml:space="preserve">Tag </w:t>
+      </w:r>
+      <w:proofErr w:type="spellStart"/>
+      <w:r>
+        <w:rPr>
+          <w:rFonts w:ascii="Arial" w:hAnsi="Arial" w:cs="Arial"/>
+          <w:b/>
+          <w:bCs/>
+          <w:color w:val="333333"/>
+          <w:sz w:val="23"/>
+          <w:szCs w:val="23"/>
+          <w:shd w:val="clear" w:color="auto" w:fill="FFFFFF"/>
+        </w:rPr>
+        <w:t>question</w:t>
+      </w:r>
+      <w:proofErr w:type="spellEnd"/>
+      <w:r>
+        <w:rPr>
+          <w:rFonts w:ascii="Arial" w:hAnsi="Arial" w:cs="Arial"/>
+          <w:b/>
+          <w:bCs/>
+          <w:color w:val="333333"/>
+          <w:sz w:val="23"/>
+          <w:szCs w:val="23"/>
+          <w:shd w:val="clear" w:color="auto" w:fill="FFFFFF"/>
+        </w:rPr>
+        <w:t xml:space="preserve"> - Kamil</w:t>
+      </w:r>
+    </w:p>
+    <w:p>
+      <w:proofErr w:type="spellStart"/>
+      <w:r>
+        <w:rPr>
+          <w:rFonts w:ascii="Arial" w:hAnsi="Arial" w:cs="Arial"/>
+          <w:b/>
+          <w:bCs/>
+          <w:color w:val="333333"/>
+          <w:sz w:val="23"/>
+          <w:szCs w:val="23"/>
+          <w:shd w:val="clear" w:color="auto" w:fill="FFFFFF"/>
+        </w:rPr>
+        <w:t>Delete</w:t>
+      </w:r>
+      <w:proofErr w:type="spellEnd"/>
+      <w:r>
+        <w:rPr>
+          <w:rFonts w:ascii="Arial" w:hAnsi="Arial" w:cs="Arial"/>
+          <w:b/>
+          <w:bCs/>
+          <w:color w:val="333333"/>
+          <w:sz w:val="23"/>
+          <w:szCs w:val="23"/>
+          <w:shd w:val="clear" w:color="auto" w:fill="FFFFFF"/>
+        </w:rPr>
+        <w:t xml:space="preserve"> Tag - Kamil</w:t>
+      </w:r>
+    </w:p>
+    <w:p>
+      <w:pPr>
+        <w:rPr>
+          <w:rFonts w:ascii="Arial" w:hAnsi="Arial" w:cs="Arial"/>
+          <w:b/>
+          <w:bCs/>
+          <w:color w:val="333333"/>
+          <w:sz w:val="23"/>
+          <w:szCs w:val="23"/>
+          <w:shd w:val="clear" w:color="auto" w:fill="FFFFFF"/>
+        </w:rPr>
+      </w:pPr>
+    </w:p>
+    <w:p>
+      <w:pPr>
+        <w:rPr>
+          <w:rFonts w:ascii="Arial" w:hAnsi="Arial" w:cs="Arial"/>
+          <w:b/>
+          <w:bCs/>
+          <w:color w:val="333333"/>
+          <w:sz w:val="23"/>
+          <w:szCs w:val="23"/>
+          <w:shd w:val="clear" w:color="auto" w:fill="FFFFFF"/>
+        </w:rPr>
+      </w:pPr>
+      <w:r>
+        <w:rPr>
+          <w:rFonts w:ascii="Arial" w:hAnsi="Arial" w:cs="Arial"/>
+          <w:b/>
+          <w:bCs/>
+          <w:color w:val="333333"/>
+          <w:sz w:val="23"/>
+          <w:szCs w:val="23"/>
+          <w:shd w:val="clear" w:color="auto" w:fill="FFFFFF"/>
+        </w:rPr>
+        <w:t>17.02</w:t>
+      </w:r>
+    </w:p>
+    <w:p>
+      <w:pPr>
+        <w:rPr>
+          <w:rFonts w:ascii="Arial" w:hAnsi="Arial" w:cs="Arial"/>
+          <w:b/>
+          <w:bCs/>
+          <w:color w:val="333333"/>
+          <w:sz w:val="23"/>
+          <w:szCs w:val="23"/>
+          <w:shd w:val="clear" w:color="auto" w:fill="FFFFFF"/>
+        </w:rPr>
+      </w:pPr>
+      <w:r>
+        <w:rPr>
+          <w:rFonts w:ascii="Arial" w:hAnsi="Arial" w:cs="Arial"/>
+          <w:b/>
+          <w:bCs/>
+          <w:color w:val="333333"/>
+          <w:sz w:val="23"/>
+          <w:szCs w:val="23"/>
+          <w:shd w:val="clear" w:color="auto" w:fill="FFFFFF"/>
+        </w:rPr>
+        <w:t>REFACTOR CODU!!!</w:t>
+      </w:r>
     </w:p>
     <w:p>
       <w:pPr>
@@ -612,30 +853,56 @@
         <w:t>questions</w:t>
       </w:r>
       <w:proofErr w:type="spellEnd"/>
-    </w:p>
-    <w:p>
-      <w:pPr>
-        <w:rPr>
-          <w:rFonts w:ascii="Arial" w:hAnsi="Arial" w:cs="Arial"/>
-          <w:b/>
-          <w:bCs/>
-          <w:color w:val="333333"/>
-          <w:sz w:val="23"/>
-          <w:szCs w:val="23"/>
-          <w:shd w:val="clear" w:color="auto" w:fill="FFFFFF"/>
-        </w:rPr>
-      </w:pPr>
-      <w:r>
-        <w:rPr>
-          <w:rFonts w:ascii="Arial" w:hAnsi="Arial" w:cs="Arial"/>
-          <w:b/>
-          <w:bCs/>
-          <w:color w:val="333333"/>
-          <w:sz w:val="23"/>
-          <w:szCs w:val="23"/>
-          <w:shd w:val="clear" w:color="auto" w:fill="FFFFFF"/>
-        </w:rPr>
-        <w:t xml:space="preserve">Sort </w:t>
+      <w:r>
+        <w:rPr>
+          <w:rFonts w:ascii="Arial" w:hAnsi="Arial" w:cs="Arial"/>
+          <w:b/>
+          <w:bCs/>
+          <w:color w:val="333333"/>
+          <w:sz w:val="23"/>
+          <w:szCs w:val="23"/>
+          <w:shd w:val="clear" w:color="auto" w:fill="FFFFFF"/>
+        </w:rPr>
+        <w:t xml:space="preserve"> – 5 pytań</w:t>
+      </w:r>
+    </w:p>
+    <w:p>
+      <w:pPr>
+        <w:rPr>
+          <w:rFonts w:ascii="Arial" w:hAnsi="Arial" w:cs="Arial"/>
+          <w:b/>
+          <w:bCs/>
+          <w:color w:val="333333"/>
+          <w:sz w:val="23"/>
+          <w:szCs w:val="23"/>
+          <w:shd w:val="clear" w:color="auto" w:fill="FFFFFF"/>
+        </w:rPr>
+      </w:pPr>
+      <w:proofErr w:type="spellStart"/>
+      <w:r>
+        <w:rPr>
+          <w:rFonts w:ascii="Arial" w:hAnsi="Arial" w:cs="Arial"/>
+          <w:b/>
+          <w:bCs/>
+          <w:color w:val="333333"/>
+          <w:sz w:val="23"/>
+          <w:szCs w:val="23"/>
+          <w:shd w:val="clear" w:color="auto" w:fill="FFFFFF"/>
+        </w:rPr>
+        <w:t>Search</w:t>
+      </w:r>
+      <w:proofErr w:type="spellEnd"/>
+      <w:r>
+        <w:rPr>
+          <w:rFonts w:ascii="Arial" w:hAnsi="Arial" w:cs="Arial"/>
+          <w:b/>
+          <w:bCs/>
+          <w:color w:val="333333"/>
+          <w:sz w:val="23"/>
+          <w:szCs w:val="23"/>
+          <w:shd w:val="clear" w:color="auto" w:fill="FFFFFF"/>
+        </w:rPr>
+        <w:t xml:space="preserve"> </w:t>
       </w:r>
       <w:proofErr w:type="spellStart"/>
       <w:r>
@@ -675,7 +942,7 @@
           <w:szCs w:val="23"/>
           <w:shd w:val="clear" w:color="auto" w:fill="FFFFFF"/>
         </w:rPr>
-        <w:t>Search</w:t>
+        <w:t>Fancy</w:t>
       </w:r>
       <w:proofErr w:type="spellEnd"/>
       <w:r>
@@ -701,34 +968,7 @@
           <w:szCs w:val="23"/>
           <w:shd w:val="clear" w:color="auto" w:fill="FFFFFF"/>
         </w:rPr>
-        <w:t>questions</w:t>
-      </w:r>
-      <w:proofErr w:type="spellEnd"/>
-    </w:p>
-    <w:p>
-      <w:pPr>
-        <w:rPr>
-          <w:rFonts w:ascii="Arial" w:hAnsi="Arial" w:cs="Arial"/>
-          <w:b/>
-          <w:bCs/>
-          <w:color w:val="333333"/>
-          <w:sz w:val="23"/>
-          <w:szCs w:val="23"/>
-          <w:shd w:val="clear" w:color="auto" w:fill="FFFFFF"/>
-        </w:rPr>
-      </w:pPr>
-      <w:proofErr w:type="spellStart"/>
-      <w:r>
-        <w:rPr>
-          <w:rFonts w:ascii="Arial" w:hAnsi="Arial" w:cs="Arial"/>
-          <w:b/>
-          <w:bCs/>
-          <w:color w:val="333333"/>
-          <w:sz w:val="23"/>
-          <w:szCs w:val="23"/>
-          <w:shd w:val="clear" w:color="auto" w:fill="FFFFFF"/>
-        </w:rPr>
-        <w:t>Fancy</w:t>
+        <w:t>search</w:t>
       </w:r>
       <w:proofErr w:type="spellEnd"/>
       <w:r>
@@ -754,32 +994,6 @@
           <w:szCs w:val="23"/>
           <w:shd w:val="clear" w:color="auto" w:fill="FFFFFF"/>
         </w:rPr>
-        <w:t>search</w:t>
-      </w:r>
-      <w:proofErr w:type="spellEnd"/>
-      <w:r>
-        <w:rPr>
-          <w:rFonts w:ascii="Arial" w:hAnsi="Arial" w:cs="Arial"/>
-          <w:b/>
-          <w:bCs/>
-          <w:color w:val="333333"/>
-          <w:sz w:val="23"/>
-          <w:szCs w:val="23"/>
-          <w:shd w:val="clear" w:color="auto" w:fill="FFFFFF"/>
-        </w:rPr>
-        <w:t xml:space="preserve"> </w:t>
-      </w:r>
-      <w:proofErr w:type="spellStart"/>
-      <w:r>
-        <w:rPr>
-          <w:rFonts w:ascii="Arial" w:hAnsi="Arial" w:cs="Arial"/>
-          <w:b/>
-          <w:bCs/>
-          <w:color w:val="333333"/>
-          <w:sz w:val="23"/>
-          <w:szCs w:val="23"/>
-          <w:shd w:val="clear" w:color="auto" w:fill="FFFFFF"/>
-        </w:rPr>
         <w:t>results</w:t>
       </w:r>
       <w:proofErr w:type="spellEnd"/>
@@ -797,87 +1011,7 @@
         </w:rPr>
       </w:pPr>
     </w:p>
-    <w:p>
-      <w:pPr>
-        <w:rPr>
-          <w:rFonts w:ascii="Arial" w:hAnsi="Arial" w:cs="Arial"/>
-          <w:b/>
-          <w:bCs/>
-          <w:color w:val="333333"/>
-          <w:sz w:val="23"/>
-          <w:szCs w:val="23"/>
-          <w:shd w:val="clear" w:color="auto" w:fill="FFFFFF"/>
-        </w:rPr>
-      </w:pPr>
-      <w:r>
-        <w:rPr>
-          <w:rFonts w:ascii="Arial" w:hAnsi="Arial" w:cs="Arial"/>
-          <w:b/>
-          <w:bCs/>
-          <w:color w:val="333333"/>
-          <w:sz w:val="23"/>
-          <w:szCs w:val="23"/>
-          <w:shd w:val="clear" w:color="auto" w:fill="FFFFFF"/>
-        </w:rPr>
-        <w:t xml:space="preserve">Tag </w:t>
-      </w:r>
-      <w:proofErr w:type="spellStart"/>
-      <w:r>
-        <w:rPr>
-          <w:rFonts w:ascii="Arial" w:hAnsi="Arial" w:cs="Arial"/>
-          <w:b/>
-          <w:bCs/>
-          <w:color w:val="333333"/>
-          <w:sz w:val="23"/>
-          <w:szCs w:val="23"/>
-          <w:shd w:val="clear" w:color="auto" w:fill="FFFFFF"/>
-        </w:rPr>
-        <w:t>question</w:t>
-      </w:r>
-      <w:proofErr w:type="spellEnd"/>
-    </w:p>
-    <w:p>
-      <w:proofErr w:type="spellStart"/>
-      <w:r>
-        <w:rPr>
-          <w:rFonts w:ascii="Arial" w:hAnsi="Arial" w:cs="Arial"/>
-          <w:b/>
-          <w:bCs/>
-          <w:color w:val="333333"/>
-          <w:sz w:val="23"/>
-          <w:szCs w:val="23"/>
-          <w:shd w:val="clear" w:color="auto" w:fill="FFFFFF"/>
-        </w:rPr>
-        <w:t>Delete</w:t>
-      </w:r>
-      <w:proofErr w:type="spellEnd"/>
-      <w:r>
-        <w:rPr>
-          <w:rFonts w:ascii="Arial" w:hAnsi="Arial" w:cs="Arial"/>
-          <w:b/>
-          <w:bCs/>
-          <w:color w:val="333333"/>
-          <w:sz w:val="23"/>
-          <w:szCs w:val="23"/>
-          <w:shd w:val="clear" w:color="auto" w:fill="FFFFFF"/>
-        </w:rPr>
-        <w:t xml:space="preserve"> </w:t>
-      </w:r>
-      <w:proofErr w:type="spellStart"/>
-      <w:r>
-        <w:rPr>
-          <w:rFonts w:ascii="Arial" w:hAnsi="Arial" w:cs="Arial"/>
-          <w:b/>
-          <w:bCs/>
-          <w:color w:val="333333"/>
-          <w:sz w:val="23"/>
-          <w:szCs w:val="23"/>
-          <w:shd w:val="clear" w:color="auto" w:fill="FFFFFF"/>
-        </w:rPr>
-        <w:t>tag</w:t>
-      </w:r>
-      <w:proofErr w:type="spellEnd"/>
-    </w:p>
+    <w:p/>
     <w:sectPr>
       <w:pgSz w:w="11906" w:h="16838"/>
       <w:pgMar w:top="1417" w:right="1417" w:bottom="1417" w:left="1417" w:header="708" w:footer="708" w:gutter="0"/>

</xml_diff>